<commit_message>
Added more slides and content to each slide
</commit_message>
<xml_diff>
--- a/IMT4904_Msc_Presentation.docx
+++ b/IMT4904_Msc_Presentation.docx
@@ -7,7 +7,19 @@
         <w:pStyle w:val="Overskrift1"/>
       </w:pPr>
       <w:r>
-        <w:t>Question analysis of programming questions on Stack Overflow</w:t>
+        <w:t>Predicting coding question</w:t>
+      </w:r>
+      <w:r>
+        <w:t xml:space="preserve"> </w:t>
+      </w:r>
+      <w:r>
+        <w:t>quality using Stack Overflow</w:t>
+      </w:r>
+      <w:r>
+        <w:t xml:space="preserve"> </w:t>
+      </w:r>
+      <w:r>
+        <w:t>ratings</w:t>
       </w:r>
     </w:p>
     <w:p>
@@ -23,11 +35,17 @@
         <w:pStyle w:val="Listeavsnitt"/>
         <w:numPr>
           <w:ilvl w:val="0"/>
-          <w:numId w:val="2"/>
+          <w:numId w:val="4"/>
         </w:numPr>
+        <w:rPr>
+          <w:lang w:val="nb-NO"/>
+        </w:rPr>
       </w:pPr>
       <w:r>
-        <w:t xml:space="preserve">Introduction </w:t>
+        <w:rPr>
+          <w:lang w:val="nb-NO"/>
+        </w:rPr>
+        <w:t>Stack Overflow (SO)</w:t>
       </w:r>
     </w:p>
     <w:p>
@@ -35,11 +53,17 @@
         <w:pStyle w:val="Listeavsnitt"/>
         <w:numPr>
           <w:ilvl w:val="0"/>
-          <w:numId w:val="2"/>
+          <w:numId w:val="4"/>
         </w:numPr>
+        <w:rPr>
+          <w:lang w:val="nb-NO"/>
+        </w:rPr>
       </w:pPr>
       <w:r>
-        <w:t xml:space="preserve">Stack Overflow </w:t>
+        <w:rPr>
+          <w:lang w:val="nb-NO"/>
+        </w:rPr>
+        <w:t>What is a question?</w:t>
       </w:r>
     </w:p>
     <w:p>
@@ -47,11 +71,17 @@
         <w:pStyle w:val="Listeavsnitt"/>
         <w:numPr>
           <w:ilvl w:val="0"/>
-          <w:numId w:val="2"/>
+          <w:numId w:val="4"/>
         </w:numPr>
+        <w:rPr>
+          <w:lang w:val="nb-NO"/>
+        </w:rPr>
       </w:pPr>
       <w:r>
-        <w:t xml:space="preserve">Development </w:t>
+        <w:rPr>
+          <w:lang w:val="nb-NO"/>
+        </w:rPr>
+        <w:t>Support Vector Machine (SVM)</w:t>
       </w:r>
     </w:p>
     <w:p>
@@ -59,11 +89,17 @@
         <w:pStyle w:val="Listeavsnitt"/>
         <w:numPr>
           <w:ilvl w:val="0"/>
-          <w:numId w:val="2"/>
+          <w:numId w:val="4"/>
         </w:numPr>
+        <w:rPr>
+          <w:lang w:val="nb-NO"/>
+        </w:rPr>
       </w:pPr>
       <w:r>
-        <w:t xml:space="preserve">Results </w:t>
+        <w:rPr>
+          <w:lang w:val="nb-NO"/>
+        </w:rPr>
+        <w:t xml:space="preserve">Methodology </w:t>
       </w:r>
     </w:p>
     <w:p>
@@ -71,64 +107,50 @@
         <w:pStyle w:val="Listeavsnitt"/>
         <w:numPr>
           <w:ilvl w:val="0"/>
-          <w:numId w:val="2"/>
+          <w:numId w:val="4"/>
         </w:numPr>
+        <w:rPr>
+          <w:lang w:val="nb-NO"/>
+        </w:rPr>
       </w:pPr>
       <w:r>
+        <w:rPr>
+          <w:lang w:val="nb-NO"/>
+        </w:rPr>
+        <w:t xml:space="preserve">Experiments and Results </w:t>
+      </w:r>
+    </w:p>
+    <w:p>
+      <w:pPr>
+        <w:pStyle w:val="Listeavsnitt"/>
+        <w:numPr>
+          <w:ilvl w:val="0"/>
+          <w:numId w:val="4"/>
+        </w:numPr>
+        <w:rPr>
+          <w:lang w:val="nb-NO"/>
+        </w:rPr>
+      </w:pPr>
+      <w:r>
+        <w:rPr>
+          <w:lang w:val="nb-NO"/>
+        </w:rPr>
         <w:t xml:space="preserve">Summary </w:t>
       </w:r>
     </w:p>
     <w:p>
       <w:pPr>
-        <w:pStyle w:val="Overskrift2"/>
+        <w:pStyle w:val="Listeavsnitt"/>
+        <w:numPr>
+          <w:ilvl w:val="0"/>
+          <w:numId w:val="4"/>
+        </w:numPr>
       </w:pPr>
       <w:r>
-        <w:t>Slide 3: Introduction</w:t>
-      </w:r>
-    </w:p>
-    <w:p/>
-    <w:p>
-      <w:pPr>
-        <w:pStyle w:val="Overskrift2"/>
-      </w:pPr>
-      <w:r>
-        <w:t>Slide 4: Stack Overflow</w:t>
-      </w:r>
-    </w:p>
-    <w:p/>
-    <w:p>
-      <w:pPr>
-        <w:pStyle w:val="Overskrift2"/>
-      </w:pPr>
-      <w:r>
-        <w:t>Slide 5: Development</w:t>
-      </w:r>
-    </w:p>
-    <w:p/>
-    <w:p>
-      <w:pPr>
-        <w:pStyle w:val="Overskrift2"/>
-      </w:pPr>
-      <w:r>
-        <w:t>Slide 6: Results</w:t>
-      </w:r>
-    </w:p>
-    <w:p/>
-    <w:p>
-      <w:pPr>
-        <w:pStyle w:val="Overskrift2"/>
-      </w:pPr>
-      <w:r>
-        <w:t>Slide 7: Summary</w:t>
-      </w:r>
-    </w:p>
-    <w:p/>
-    <w:p>
-      <w:pPr>
-        <w:pStyle w:val="Overskrift2"/>
-      </w:pPr>
-      <w:r>
-        <w:t>Slide 8: Thanks for listening</w:t>
+        <w:rPr>
+          <w:lang w:val="nb-NO"/>
+        </w:rPr>
+        <w:t xml:space="preserve">Demo </w:t>
       </w:r>
     </w:p>
     <w:sectPr>
@@ -144,6 +166,259 @@
 <file path=word/numbering.xml><?xml version="1.0" encoding="utf-8"?>
 <w:numbering xmlns:ve="http://schemas.openxmlformats.org/markup-compatibility/2006" xmlns:o="urn:schemas-microsoft-com:office:office" xmlns:r="http://schemas.openxmlformats.org/officeDocument/2006/relationships" xmlns:m="http://schemas.openxmlformats.org/officeDocument/2006/math" xmlns:v="urn:schemas-microsoft-com:vml" xmlns:wp="http://schemas.openxmlformats.org/drawingml/2006/wordprocessingDrawing" xmlns:w10="urn:schemas-microsoft-com:office:word" xmlns:w="http://schemas.openxmlformats.org/wordprocessingml/2006/main" xmlns:wne="http://schemas.microsoft.com/office/word/2006/wordml">
   <w:abstractNum w:abstractNumId="0">
+    <w:nsid w:val="18F06E7B"/>
+    <w:multiLevelType w:val="hybridMultilevel"/>
+    <w:tmpl w:val="517EA9F0"/>
+    <w:lvl w:ilvl="0" w:tplc="04140001">
+      <w:start w:val="1"/>
+      <w:numFmt w:val="bullet"/>
+      <w:lvlText w:val=""/>
+      <w:lvlJc w:val="left"/>
+      <w:pPr>
+        <w:ind w:left="720" w:hanging="360"/>
+      </w:pPr>
+      <w:rPr>
+        <w:rFonts w:ascii="Symbol" w:hAnsi="Symbol" w:hint="default"/>
+      </w:rPr>
+    </w:lvl>
+    <w:lvl w:ilvl="1" w:tplc="04140003" w:tentative="1">
+      <w:start w:val="1"/>
+      <w:numFmt w:val="bullet"/>
+      <w:lvlText w:val="o"/>
+      <w:lvlJc w:val="left"/>
+      <w:pPr>
+        <w:ind w:left="1440" w:hanging="360"/>
+      </w:pPr>
+      <w:rPr>
+        <w:rFonts w:ascii="Courier New" w:hAnsi="Courier New" w:cs="Courier New" w:hint="default"/>
+      </w:rPr>
+    </w:lvl>
+    <w:lvl w:ilvl="2" w:tplc="04140005" w:tentative="1">
+      <w:start w:val="1"/>
+      <w:numFmt w:val="bullet"/>
+      <w:lvlText w:val=""/>
+      <w:lvlJc w:val="left"/>
+      <w:pPr>
+        <w:ind w:left="2160" w:hanging="360"/>
+      </w:pPr>
+      <w:rPr>
+        <w:rFonts w:ascii="Wingdings" w:hAnsi="Wingdings" w:hint="default"/>
+      </w:rPr>
+    </w:lvl>
+    <w:lvl w:ilvl="3" w:tplc="04140001" w:tentative="1">
+      <w:start w:val="1"/>
+      <w:numFmt w:val="bullet"/>
+      <w:lvlText w:val=""/>
+      <w:lvlJc w:val="left"/>
+      <w:pPr>
+        <w:ind w:left="2880" w:hanging="360"/>
+      </w:pPr>
+      <w:rPr>
+        <w:rFonts w:ascii="Symbol" w:hAnsi="Symbol" w:hint="default"/>
+      </w:rPr>
+    </w:lvl>
+    <w:lvl w:ilvl="4" w:tplc="04140003" w:tentative="1">
+      <w:start w:val="1"/>
+      <w:numFmt w:val="bullet"/>
+      <w:lvlText w:val="o"/>
+      <w:lvlJc w:val="left"/>
+      <w:pPr>
+        <w:ind w:left="3600" w:hanging="360"/>
+      </w:pPr>
+      <w:rPr>
+        <w:rFonts w:ascii="Courier New" w:hAnsi="Courier New" w:cs="Courier New" w:hint="default"/>
+      </w:rPr>
+    </w:lvl>
+    <w:lvl w:ilvl="5" w:tplc="04140005" w:tentative="1">
+      <w:start w:val="1"/>
+      <w:numFmt w:val="bullet"/>
+      <w:lvlText w:val=""/>
+      <w:lvlJc w:val="left"/>
+      <w:pPr>
+        <w:ind w:left="4320" w:hanging="360"/>
+      </w:pPr>
+      <w:rPr>
+        <w:rFonts w:ascii="Wingdings" w:hAnsi="Wingdings" w:hint="default"/>
+      </w:rPr>
+    </w:lvl>
+    <w:lvl w:ilvl="6" w:tplc="04140001" w:tentative="1">
+      <w:start w:val="1"/>
+      <w:numFmt w:val="bullet"/>
+      <w:lvlText w:val=""/>
+      <w:lvlJc w:val="left"/>
+      <w:pPr>
+        <w:ind w:left="5040" w:hanging="360"/>
+      </w:pPr>
+      <w:rPr>
+        <w:rFonts w:ascii="Symbol" w:hAnsi="Symbol" w:hint="default"/>
+      </w:rPr>
+    </w:lvl>
+    <w:lvl w:ilvl="7" w:tplc="04140003" w:tentative="1">
+      <w:start w:val="1"/>
+      <w:numFmt w:val="bullet"/>
+      <w:lvlText w:val="o"/>
+      <w:lvlJc w:val="left"/>
+      <w:pPr>
+        <w:ind w:left="5760" w:hanging="360"/>
+      </w:pPr>
+      <w:rPr>
+        <w:rFonts w:ascii="Courier New" w:hAnsi="Courier New" w:cs="Courier New" w:hint="default"/>
+      </w:rPr>
+    </w:lvl>
+    <w:lvl w:ilvl="8" w:tplc="04140005" w:tentative="1">
+      <w:start w:val="1"/>
+      <w:numFmt w:val="bullet"/>
+      <w:lvlText w:val=""/>
+      <w:lvlJc w:val="left"/>
+      <w:pPr>
+        <w:ind w:left="6480" w:hanging="360"/>
+      </w:pPr>
+      <w:rPr>
+        <w:rFonts w:ascii="Wingdings" w:hAnsi="Wingdings" w:hint="default"/>
+      </w:rPr>
+    </w:lvl>
+  </w:abstractNum>
+  <w:abstractNum w:abstractNumId="1">
+    <w:nsid w:val="25CD6ED7"/>
+    <w:multiLevelType w:val="hybridMultilevel"/>
+    <w:tmpl w:val="E86867CC"/>
+    <w:lvl w:ilvl="0" w:tplc="5A1C462E">
+      <w:start w:val="1"/>
+      <w:numFmt w:val="bullet"/>
+      <w:lvlText w:val="•"/>
+      <w:lvlJc w:val="left"/>
+      <w:pPr>
+        <w:tabs>
+          <w:tab w:val="num" w:pos="720"/>
+        </w:tabs>
+        <w:ind w:left="720" w:hanging="360"/>
+      </w:pPr>
+      <w:rPr>
+        <w:rFonts w:ascii="Arial" w:hAnsi="Arial" w:hint="default"/>
+      </w:rPr>
+    </w:lvl>
+    <w:lvl w:ilvl="1" w:tplc="E09A16EE" w:tentative="1">
+      <w:start w:val="1"/>
+      <w:numFmt w:val="bullet"/>
+      <w:lvlText w:val="•"/>
+      <w:lvlJc w:val="left"/>
+      <w:pPr>
+        <w:tabs>
+          <w:tab w:val="num" w:pos="1440"/>
+        </w:tabs>
+        <w:ind w:left="1440" w:hanging="360"/>
+      </w:pPr>
+      <w:rPr>
+        <w:rFonts w:ascii="Arial" w:hAnsi="Arial" w:hint="default"/>
+      </w:rPr>
+    </w:lvl>
+    <w:lvl w:ilvl="2" w:tplc="EA602338" w:tentative="1">
+      <w:start w:val="1"/>
+      <w:numFmt w:val="bullet"/>
+      <w:lvlText w:val="•"/>
+      <w:lvlJc w:val="left"/>
+      <w:pPr>
+        <w:tabs>
+          <w:tab w:val="num" w:pos="2160"/>
+        </w:tabs>
+        <w:ind w:left="2160" w:hanging="360"/>
+      </w:pPr>
+      <w:rPr>
+        <w:rFonts w:ascii="Arial" w:hAnsi="Arial" w:hint="default"/>
+      </w:rPr>
+    </w:lvl>
+    <w:lvl w:ilvl="3" w:tplc="6BC49BBC" w:tentative="1">
+      <w:start w:val="1"/>
+      <w:numFmt w:val="bullet"/>
+      <w:lvlText w:val="•"/>
+      <w:lvlJc w:val="left"/>
+      <w:pPr>
+        <w:tabs>
+          <w:tab w:val="num" w:pos="2880"/>
+        </w:tabs>
+        <w:ind w:left="2880" w:hanging="360"/>
+      </w:pPr>
+      <w:rPr>
+        <w:rFonts w:ascii="Arial" w:hAnsi="Arial" w:hint="default"/>
+      </w:rPr>
+    </w:lvl>
+    <w:lvl w:ilvl="4" w:tplc="F26A8340" w:tentative="1">
+      <w:start w:val="1"/>
+      <w:numFmt w:val="bullet"/>
+      <w:lvlText w:val="•"/>
+      <w:lvlJc w:val="left"/>
+      <w:pPr>
+        <w:tabs>
+          <w:tab w:val="num" w:pos="3600"/>
+        </w:tabs>
+        <w:ind w:left="3600" w:hanging="360"/>
+      </w:pPr>
+      <w:rPr>
+        <w:rFonts w:ascii="Arial" w:hAnsi="Arial" w:hint="default"/>
+      </w:rPr>
+    </w:lvl>
+    <w:lvl w:ilvl="5" w:tplc="9CCE3266" w:tentative="1">
+      <w:start w:val="1"/>
+      <w:numFmt w:val="bullet"/>
+      <w:lvlText w:val="•"/>
+      <w:lvlJc w:val="left"/>
+      <w:pPr>
+        <w:tabs>
+          <w:tab w:val="num" w:pos="4320"/>
+        </w:tabs>
+        <w:ind w:left="4320" w:hanging="360"/>
+      </w:pPr>
+      <w:rPr>
+        <w:rFonts w:ascii="Arial" w:hAnsi="Arial" w:hint="default"/>
+      </w:rPr>
+    </w:lvl>
+    <w:lvl w:ilvl="6" w:tplc="D0EA3432" w:tentative="1">
+      <w:start w:val="1"/>
+      <w:numFmt w:val="bullet"/>
+      <w:lvlText w:val="•"/>
+      <w:lvlJc w:val="left"/>
+      <w:pPr>
+        <w:tabs>
+          <w:tab w:val="num" w:pos="5040"/>
+        </w:tabs>
+        <w:ind w:left="5040" w:hanging="360"/>
+      </w:pPr>
+      <w:rPr>
+        <w:rFonts w:ascii="Arial" w:hAnsi="Arial" w:hint="default"/>
+      </w:rPr>
+    </w:lvl>
+    <w:lvl w:ilvl="7" w:tplc="F2AE90E0" w:tentative="1">
+      <w:start w:val="1"/>
+      <w:numFmt w:val="bullet"/>
+      <w:lvlText w:val="•"/>
+      <w:lvlJc w:val="left"/>
+      <w:pPr>
+        <w:tabs>
+          <w:tab w:val="num" w:pos="5760"/>
+        </w:tabs>
+        <w:ind w:left="5760" w:hanging="360"/>
+      </w:pPr>
+      <w:rPr>
+        <w:rFonts w:ascii="Arial" w:hAnsi="Arial" w:hint="default"/>
+      </w:rPr>
+    </w:lvl>
+    <w:lvl w:ilvl="8" w:tplc="8F7ABF98" w:tentative="1">
+      <w:start w:val="1"/>
+      <w:numFmt w:val="bullet"/>
+      <w:lvlText w:val="•"/>
+      <w:lvlJc w:val="left"/>
+      <w:pPr>
+        <w:tabs>
+          <w:tab w:val="num" w:pos="6480"/>
+        </w:tabs>
+        <w:ind w:left="6480" w:hanging="360"/>
+      </w:pPr>
+      <w:rPr>
+        <w:rFonts w:ascii="Arial" w:hAnsi="Arial" w:hint="default"/>
+      </w:rPr>
+    </w:lvl>
+  </w:abstractNum>
+  <w:abstractNum w:abstractNumId="2">
     <w:nsid w:val="27CF66F4"/>
     <w:multiLevelType w:val="hybridMultilevel"/>
     <w:tmpl w:val="BFFA5382"/>
@@ -256,7 +531,7 @@
       </w:rPr>
     </w:lvl>
   </w:abstractNum>
-  <w:abstractNum w:abstractNumId="1">
+  <w:abstractNum w:abstractNumId="3">
     <w:nsid w:val="5E3856FE"/>
     <w:multiLevelType w:val="hybridMultilevel"/>
     <w:tmpl w:val="D1A41B36"/>
@@ -397,9 +672,15 @@
     </w:lvl>
   </w:abstractNum>
   <w:num w:numId="1">
+    <w:abstractNumId w:val="3"/>
+  </w:num>
+  <w:num w:numId="2">
+    <w:abstractNumId w:val="2"/>
+  </w:num>
+  <w:num w:numId="3">
     <w:abstractNumId w:val="1"/>
   </w:num>
-  <w:num w:numId="2">
+  <w:num w:numId="4">
     <w:abstractNumId w:val="0"/>
   </w:num>
 </w:numbering>

</xml_diff>